<commit_message>
Ordenación por id o Provincia
</commit_message>
<xml_diff>
--- a/Sesion06/Memoria Taller 6.docx
+++ b/Sesion06/Memoria Taller 6.docx
@@ -330,7 +330,16 @@
     </w:p>
     <w:p>
       <w:pPr>
-        <w:jc w:val="center"/>
+        <w:rPr>
+          <w:b/>
+          <w:bCs/>
+          <w:sz w:val="40"/>
+          <w:szCs w:val="40"/>
+        </w:rPr>
+      </w:pPr>
+    </w:p>
+    <w:p>
+      <w:pPr>
         <w:rPr>
           <w:b/>
           <w:bCs/>
@@ -360,17 +369,6 @@
           <w:szCs w:val="40"/>
         </w:rPr>
       </w:pPr>
-    </w:p>
-    <w:p>
-      <w:pPr>
-        <w:jc w:val="center"/>
-        <w:rPr>
-          <w:b/>
-          <w:bCs/>
-          <w:sz w:val="40"/>
-          <w:szCs w:val="40"/>
-        </w:rPr>
-      </w:pPr>
       <w:r>
         <w:rPr>
           <w:b/>
@@ -406,39 +404,8 @@
           <w:sz w:val="40"/>
           <w:szCs w:val="40"/>
         </w:rPr>
-        <w:t xml:space="preserve"> </w:t>
-      </w:r>
-      <w:proofErr w:type="spellStart"/>
-      <w:r>
-        <w:rPr>
-          <w:b/>
-          <w:bCs/>
-          <w:sz w:val="40"/>
-          <w:szCs w:val="40"/>
-        </w:rPr>
-        <w:t>SubControl</w:t>
-      </w:r>
-      <w:proofErr w:type="spellEnd"/>
-      <w:r>
-        <w:rPr>
-          <w:b/>
-          <w:bCs/>
-          <w:sz w:val="40"/>
-          <w:szCs w:val="40"/>
-        </w:rPr>
-        <w:t xml:space="preserve"> </w:t>
-      </w:r>
-      <w:proofErr w:type="spellStart"/>
-      <w:r>
-        <w:rPr>
-          <w:b/>
-          <w:bCs/>
-          <w:sz w:val="40"/>
-          <w:szCs w:val="40"/>
-        </w:rPr>
-        <w:t>crlListado</w:t>
-      </w:r>
-      <w:proofErr w:type="spellEnd"/>
+        <w:t xml:space="preserve"> SubControl crlListado</w:t>
+      </w:r>
     </w:p>
     <w:p>
       <w:r>
@@ -470,6 +437,221 @@
                     <a:xfrm>
                       <a:off x="0" y="0"/>
                       <a:ext cx="5400040" cy="2042160"/>
+                    </a:xfrm>
+                    <a:prstGeom prst="rect">
+                      <a:avLst/>
+                    </a:prstGeom>
+                  </pic:spPr>
+                </pic:pic>
+              </a:graphicData>
+            </a:graphic>
+          </wp:inline>
+        </w:drawing>
+      </w:r>
+    </w:p>
+    <w:p/>
+    <w:p>
+      <w:pPr>
+        <w:jc w:val="center"/>
+        <w:rPr>
+          <w:b/>
+          <w:bCs/>
+          <w:sz w:val="40"/>
+          <w:szCs w:val="40"/>
+        </w:rPr>
+      </w:pPr>
+      <w:r>
+        <w:rPr>
+          <w:b/>
+          <w:bCs/>
+          <w:sz w:val="40"/>
+          <w:szCs w:val="40"/>
+        </w:rPr>
+        <w:t>Generar PDF</w:t>
+      </w:r>
+    </w:p>
+    <w:p>
+      <w:pPr>
+        <w:jc w:val="center"/>
+        <w:rPr>
+          <w:b/>
+          <w:bCs/>
+          <w:sz w:val="40"/>
+          <w:szCs w:val="40"/>
+        </w:rPr>
+      </w:pPr>
+      <w:r>
+        <w:rPr>
+          <w:noProof/>
+        </w:rPr>
+        <w:drawing>
+          <wp:inline distT="0" distB="0" distL="0" distR="0" wp14:anchorId="46A4FA1D" wp14:editId="22656904">
+            <wp:extent cx="5400040" cy="2846070"/>
+            <wp:effectExtent l="0" t="0" r="0" b="0"/>
+            <wp:docPr id="9" name="Imagen 9" descr="Interfaz de usuario gráfica, Aplicación&#10;&#10;Descripción generada automáticamente"/>
+            <wp:cNvGraphicFramePr>
+              <a:graphicFrameLocks xmlns:a="http://schemas.openxmlformats.org/drawingml/2006/main" noChangeAspect="1"/>
+            </wp:cNvGraphicFramePr>
+            <a:graphic xmlns:a="http://schemas.openxmlformats.org/drawingml/2006/main">
+              <a:graphicData uri="http://schemas.openxmlformats.org/drawingml/2006/picture">
+                <pic:pic xmlns:pic="http://schemas.openxmlformats.org/drawingml/2006/picture">
+                  <pic:nvPicPr>
+                    <pic:cNvPr id="9" name="Imagen 9" descr="Interfaz de usuario gráfica, Aplicación&#10;&#10;Descripción generada automáticamente"/>
+                    <pic:cNvPicPr/>
+                  </pic:nvPicPr>
+                  <pic:blipFill>
+                    <a:blip r:embed="rId12"/>
+                    <a:stretch>
+                      <a:fillRect/>
+                    </a:stretch>
+                  </pic:blipFill>
+                  <pic:spPr>
+                    <a:xfrm>
+                      <a:off x="0" y="0"/>
+                      <a:ext cx="5400040" cy="2846070"/>
+                    </a:xfrm>
+                    <a:prstGeom prst="rect">
+                      <a:avLst/>
+                    </a:prstGeom>
+                  </pic:spPr>
+                </pic:pic>
+              </a:graphicData>
+            </a:graphic>
+          </wp:inline>
+        </w:drawing>
+      </w:r>
+    </w:p>
+    <w:p>
+      <w:pPr>
+        <w:jc w:val="center"/>
+        <w:rPr>
+          <w:b/>
+          <w:bCs/>
+          <w:sz w:val="40"/>
+          <w:szCs w:val="40"/>
+        </w:rPr>
+      </w:pPr>
+      <w:r>
+        <w:rPr>
+          <w:b/>
+          <w:bCs/>
+          <w:sz w:val="40"/>
+          <w:szCs w:val="40"/>
+        </w:rPr>
+        <w:t xml:space="preserve">Ordenar por id </w:t>
+      </w:r>
+    </w:p>
+    <w:p>
+      <w:pPr>
+        <w:jc w:val="center"/>
+        <w:rPr>
+          <w:b/>
+          <w:bCs/>
+          <w:sz w:val="40"/>
+          <w:szCs w:val="40"/>
+        </w:rPr>
+      </w:pPr>
+      <w:r>
+        <w:rPr>
+          <w:noProof/>
+        </w:rPr>
+        <w:drawing>
+          <wp:inline distT="0" distB="0" distL="0" distR="0" wp14:anchorId="2D4824C9" wp14:editId="34014400">
+            <wp:extent cx="4962525" cy="2080946"/>
+            <wp:effectExtent l="0" t="0" r="0" b="0"/>
+            <wp:docPr id="10" name="Imagen 10" descr="Una captura de pantalla de una computadora&#10;&#10;Descripción generada automáticamente"/>
+            <wp:cNvGraphicFramePr>
+              <a:graphicFrameLocks xmlns:a="http://schemas.openxmlformats.org/drawingml/2006/main" noChangeAspect="1"/>
+            </wp:cNvGraphicFramePr>
+            <a:graphic xmlns:a="http://schemas.openxmlformats.org/drawingml/2006/main">
+              <a:graphicData uri="http://schemas.openxmlformats.org/drawingml/2006/picture">
+                <pic:pic xmlns:pic="http://schemas.openxmlformats.org/drawingml/2006/picture">
+                  <pic:nvPicPr>
+                    <pic:cNvPr id="10" name="Imagen 10" descr="Una captura de pantalla de una computadora&#10;&#10;Descripción generada automáticamente"/>
+                    <pic:cNvPicPr/>
+                  </pic:nvPicPr>
+                  <pic:blipFill>
+                    <a:blip r:embed="rId13"/>
+                    <a:stretch>
+                      <a:fillRect/>
+                    </a:stretch>
+                  </pic:blipFill>
+                  <pic:spPr>
+                    <a:xfrm>
+                      <a:off x="0" y="0"/>
+                      <a:ext cx="4969145" cy="2083722"/>
+                    </a:xfrm>
+                    <a:prstGeom prst="rect">
+                      <a:avLst/>
+                    </a:prstGeom>
+                  </pic:spPr>
+                </pic:pic>
+              </a:graphicData>
+            </a:graphic>
+          </wp:inline>
+        </w:drawing>
+      </w:r>
+    </w:p>
+    <w:p>
+      <w:pPr>
+        <w:jc w:val="center"/>
+        <w:rPr>
+          <w:b/>
+          <w:bCs/>
+          <w:sz w:val="40"/>
+          <w:szCs w:val="40"/>
+        </w:rPr>
+      </w:pPr>
+      <w:r>
+        <w:rPr>
+          <w:b/>
+          <w:bCs/>
+          <w:sz w:val="40"/>
+          <w:szCs w:val="40"/>
+        </w:rPr>
+        <w:lastRenderedPageBreak/>
+        <w:t>Ordenar por provincia</w:t>
+      </w:r>
+    </w:p>
+    <w:p>
+      <w:pPr>
+        <w:jc w:val="center"/>
+        <w:rPr>
+          <w:b/>
+          <w:bCs/>
+          <w:sz w:val="40"/>
+          <w:szCs w:val="40"/>
+        </w:rPr>
+      </w:pPr>
+      <w:r>
+        <w:rPr>
+          <w:noProof/>
+        </w:rPr>
+        <w:drawing>
+          <wp:inline distT="0" distB="0" distL="0" distR="0" wp14:anchorId="351555DC" wp14:editId="7B52CD5A">
+            <wp:extent cx="5400040" cy="2369820"/>
+            <wp:effectExtent l="0" t="0" r="0" b="0"/>
+            <wp:docPr id="11" name="Imagen 11" descr="Interfaz de usuario gráfica&#10;&#10;Descripción generada automáticamente"/>
+            <wp:cNvGraphicFramePr>
+              <a:graphicFrameLocks xmlns:a="http://schemas.openxmlformats.org/drawingml/2006/main" noChangeAspect="1"/>
+            </wp:cNvGraphicFramePr>
+            <a:graphic xmlns:a="http://schemas.openxmlformats.org/drawingml/2006/main">
+              <a:graphicData uri="http://schemas.openxmlformats.org/drawingml/2006/picture">
+                <pic:pic xmlns:pic="http://schemas.openxmlformats.org/drawingml/2006/picture">
+                  <pic:nvPicPr>
+                    <pic:cNvPr id="11" name="Imagen 11" descr="Interfaz de usuario gráfica&#10;&#10;Descripción generada automáticamente"/>
+                    <pic:cNvPicPr/>
+                  </pic:nvPicPr>
+                  <pic:blipFill>
+                    <a:blip r:embed="rId14"/>
+                    <a:stretch>
+                      <a:fillRect/>
+                    </a:stretch>
+                  </pic:blipFill>
+                  <pic:spPr>
+                    <a:xfrm>
+                      <a:off x="0" y="0"/>
+                      <a:ext cx="5400040" cy="2369820"/>
                     </a:xfrm>
                     <a:prstGeom prst="rect">
                       <a:avLst/>

</xml_diff>

<commit_message>
Taller6 entregado a falta de la ultima pagina de la sesion, Comeinzo del Taller07
</commit_message>
<xml_diff>
--- a/Sesion06/Memoria Taller 6.docx
+++ b/Sesion06/Memoria Taller 6.docx
@@ -628,8 +628,8 @@
           <w:noProof/>
         </w:rPr>
         <w:drawing>
-          <wp:inline distT="0" distB="0" distL="0" distR="0" wp14:anchorId="351555DC" wp14:editId="7B52CD5A">
-            <wp:extent cx="5400040" cy="2369820"/>
+          <wp:inline distT="0" distB="0" distL="0" distR="0" wp14:anchorId="351555DC" wp14:editId="512A9F80">
+            <wp:extent cx="5990398" cy="2628900"/>
             <wp:effectExtent l="0" t="0" r="0" b="0"/>
             <wp:docPr id="11" name="Imagen 11" descr="Interfaz de usuario gráfica&#10;&#10;Descripción generada automáticamente"/>
             <wp:cNvGraphicFramePr>
@@ -651,7 +651,89 @@
                   <pic:spPr>
                     <a:xfrm>
                       <a:off x="0" y="0"/>
-                      <a:ext cx="5400040" cy="2369820"/>
+                      <a:ext cx="5996990" cy="2631793"/>
+                    </a:xfrm>
+                    <a:prstGeom prst="rect">
+                      <a:avLst/>
+                    </a:prstGeom>
+                  </pic:spPr>
+                </pic:pic>
+              </a:graphicData>
+            </a:graphic>
+          </wp:inline>
+        </w:drawing>
+      </w:r>
+    </w:p>
+    <w:p>
+      <w:pPr>
+        <w:jc w:val="center"/>
+        <w:rPr>
+          <w:b/>
+          <w:bCs/>
+          <w:sz w:val="40"/>
+          <w:szCs w:val="40"/>
+        </w:rPr>
+      </w:pPr>
+    </w:p>
+    <w:p>
+      <w:pPr>
+        <w:jc w:val="center"/>
+        <w:rPr>
+          <w:b/>
+          <w:bCs/>
+          <w:sz w:val="40"/>
+          <w:szCs w:val="40"/>
+        </w:rPr>
+      </w:pPr>
+      <w:r>
+        <w:rPr>
+          <w:b/>
+          <w:bCs/>
+          <w:sz w:val="40"/>
+          <w:szCs w:val="40"/>
+        </w:rPr>
+        <w:t>Filtrado</w:t>
+      </w:r>
+    </w:p>
+    <w:p>
+      <w:pPr>
+        <w:jc w:val="center"/>
+        <w:rPr>
+          <w:b/>
+          <w:bCs/>
+          <w:sz w:val="40"/>
+          <w:szCs w:val="40"/>
+        </w:rPr>
+      </w:pPr>
+      <w:r>
+        <w:rPr>
+          <w:noProof/>
+        </w:rPr>
+        <w:drawing>
+          <wp:inline distT="0" distB="0" distL="0" distR="0" wp14:anchorId="61DEAAD8" wp14:editId="7336C555">
+            <wp:extent cx="5400040" cy="2573020"/>
+            <wp:effectExtent l="0" t="0" r="0" b="0"/>
+            <wp:docPr id="12" name="Imagen 12" descr="Interfaz de usuario gráfica, Sitio web&#10;&#10;Descripción generada automáticamente"/>
+            <wp:cNvGraphicFramePr>
+              <a:graphicFrameLocks xmlns:a="http://schemas.openxmlformats.org/drawingml/2006/main" noChangeAspect="1"/>
+            </wp:cNvGraphicFramePr>
+            <a:graphic xmlns:a="http://schemas.openxmlformats.org/drawingml/2006/main">
+              <a:graphicData uri="http://schemas.openxmlformats.org/drawingml/2006/picture">
+                <pic:pic xmlns:pic="http://schemas.openxmlformats.org/drawingml/2006/picture">
+                  <pic:nvPicPr>
+                    <pic:cNvPr id="12" name="Imagen 12" descr="Interfaz de usuario gráfica, Sitio web&#10;&#10;Descripción generada automáticamente"/>
+                    <pic:cNvPicPr/>
+                  </pic:nvPicPr>
+                  <pic:blipFill>
+                    <a:blip r:embed="rId15"/>
+                    <a:stretch>
+                      <a:fillRect/>
+                    </a:stretch>
+                  </pic:blipFill>
+                  <pic:spPr>
+                    <a:xfrm>
+                      <a:off x="0" y="0"/>
+                      <a:ext cx="5400040" cy="2573020"/>
                     </a:xfrm>
                     <a:prstGeom prst="rect">
                       <a:avLst/>

</xml_diff>